<commit_message>
Restore missing images from epub build.
</commit_message>
<xml_diff>
--- a/worddocs/it-acceptable-use-policy.docx
+++ b/worddocs/it-acceptable-use-policy.docx
@@ -2400,9 +2400,11 @@
       <w:r>
         <w:t xml:space="preserve">ICT IA maintains a list of countries where carriage and use of remote access devices is permitted.</w:t>
       </w:r>
-      <w:r>
-        <w:t xml:space="preserve"> </w:t>
-      </w:r>
+    </w:p>
+    <w:p>
+      <w:pPr>
+        <w:pStyle w:val="BodyText"/>
+      </w:pPr>
       <w:r>
         <w:t xml:space="preserve">Further details can be found in the</w:t>
       </w:r>
@@ -2466,6 +2468,9 @@
         </w:r>
       </w:hyperlink>
       <w:r>
+        <w:t xml:space="preserve">applicable remote working</w:t>
+      </w:r>
+      <w:r>
         <w:t xml:space="preserve"> </w:t>
       </w:r>
       <w:r>
@@ -2508,10 +2513,13 @@
         </w:r>
       </w:hyperlink>
       <w:r>
-        <w:t xml:space="preserve"> </w:t>
-      </w:r>
-      <w:r>
-        <w:t xml:space="preserve">before doing so or the applicable device IT Security Operating Procedures document.</w:t>
+        <w:t xml:space="preserve">applicable remote working</w:t>
+      </w:r>
+      <w:r>
+        <w:t xml:space="preserve"> </w:t>
+      </w:r>
+      <w:r>
+        <w:t xml:space="preserve">guidance before doing so or the applicable device IT Security Operating Procedures document.</w:t>
       </w:r>
     </w:p>
     <w:bookmarkEnd w:id="39"/>

</xml_diff>